<commit_message>
javitasok + bovitesek + profile + js useroldalon
</commit_message>
<xml_diff>
--- a/documents/Dokumentacio (Javított).docx
+++ b/documents/Dokumentacio (Javított).docx
@@ -454,22 +454,20 @@
     </w:p>
     <w:sdt>
       <w:sdtPr>
+        <w:rPr>
+          <w:rFonts w:asciiTheme="minorHAnsi" w:eastAsiaTheme="minorHAnsi" w:hAnsiTheme="minorHAnsi" w:cstheme="minorBidi"/>
+          <w:b w:val="0"/>
+          <w:bCs w:val="0"/>
+          <w:color w:val="auto"/>
+          <w:sz w:val="22"/>
+          <w:szCs w:val="22"/>
+        </w:rPr>
         <w:id w:val="14253957"/>
         <w:docPartObj>
           <w:docPartGallery w:val="Table of Contents"/>
           <w:docPartUnique/>
         </w:docPartObj>
       </w:sdtPr>
-      <w:sdtEndPr>
-        <w:rPr>
-          <w:rFonts w:asciiTheme="minorHAnsi" w:eastAsiaTheme="minorHAnsi" w:hAnsiTheme="minorHAnsi" w:cstheme="minorBidi"/>
-          <w:b w:val="0"/>
-          <w:bCs w:val="0"/>
-          <w:color w:val="auto"/>
-          <w:sz w:val="22"/>
-          <w:szCs w:val="22"/>
-        </w:rPr>
-      </w:sdtEndPr>
       <w:sdtContent>
         <w:p>
           <w:pPr>
@@ -10859,7 +10857,39 @@
           <w:sz w:val="24"/>
           <w:szCs w:val="24"/>
         </w:rPr>
-        <w:t>. A csapat nevét, értékét, képét és a megszerzett pontok számát.</w:t>
+        <w:t>.</w:t>
+      </w:r>
+      <w:r>
+        <w:rPr>
+          <w:rFonts w:ascii="Times New Roman" w:hAnsi="Times New Roman" w:cs="Times New Roman"/>
+          <w:sz w:val="24"/>
+          <w:szCs w:val="24"/>
+        </w:rPr>
+        <w:t xml:space="preserve"> A csapat nevét, értékét, képét,</w:t>
+      </w:r>
+      <w:r>
+        <w:rPr>
+          <w:rFonts w:ascii="Times New Roman" w:hAnsi="Times New Roman" w:cs="Times New Roman"/>
+          <w:sz w:val="24"/>
+          <w:szCs w:val="24"/>
+        </w:rPr>
+        <w:t>megszerzett pontok számát</w:t>
+      </w:r>
+      <w:r>
+        <w:rPr>
+          <w:rFonts w:ascii="Times New Roman" w:hAnsi="Times New Roman" w:cs="Times New Roman"/>
+          <w:sz w:val="24"/>
+          <w:szCs w:val="24"/>
+        </w:rPr>
+        <w:t xml:space="preserve"> és azt, hogy az aktuális bajnokságban a csapat indul-e</w:t>
+      </w:r>
+      <w:r>
+        <w:rPr>
+          <w:rFonts w:ascii="Times New Roman" w:hAnsi="Times New Roman" w:cs="Times New Roman"/>
+          <w:sz w:val="24"/>
+          <w:szCs w:val="24"/>
+        </w:rPr>
+        <w:t>.</w:t>
       </w:r>
       <w:r>
         <w:rPr>
@@ -10891,7 +10921,55 @@
           <w:sz w:val="24"/>
           <w:szCs w:val="24"/>
         </w:rPr>
-        <w:t>rrendben: „id”, „name”, „price”</w:t>
+        <w:t>rrendben: „</w:t>
+      </w:r>
+      <w:r>
+        <w:rPr>
+          <w:rFonts w:ascii="Times New Roman" w:hAnsi="Times New Roman" w:cs="Times New Roman"/>
+          <w:sz w:val="24"/>
+          <w:szCs w:val="24"/>
+        </w:rPr>
+        <w:t>Id</w:t>
+      </w:r>
+      <w:r>
+        <w:rPr>
+          <w:rFonts w:ascii="Times New Roman" w:hAnsi="Times New Roman" w:cs="Times New Roman"/>
+          <w:sz w:val="24"/>
+          <w:szCs w:val="24"/>
+        </w:rPr>
+        <w:t>”, „</w:t>
+      </w:r>
+      <w:r>
+        <w:rPr>
+          <w:rFonts w:ascii="Times New Roman" w:hAnsi="Times New Roman" w:cs="Times New Roman"/>
+          <w:sz w:val="24"/>
+          <w:szCs w:val="24"/>
+        </w:rPr>
+        <w:t>Név</w:t>
+      </w:r>
+      <w:r>
+        <w:rPr>
+          <w:rFonts w:ascii="Times New Roman" w:hAnsi="Times New Roman" w:cs="Times New Roman"/>
+          <w:sz w:val="24"/>
+          <w:szCs w:val="24"/>
+        </w:rPr>
+        <w:t>”, „</w:t>
+      </w:r>
+      <w:r>
+        <w:rPr>
+          <w:rFonts w:ascii="Times New Roman" w:hAnsi="Times New Roman" w:cs="Times New Roman"/>
+          <w:sz w:val="24"/>
+          <w:szCs w:val="24"/>
+        </w:rPr>
+        <w:t>Ár</w:t>
+      </w:r>
+      <w:r>
+        <w:rPr>
+          <w:rFonts w:ascii="Times New Roman" w:hAnsi="Times New Roman" w:cs="Times New Roman"/>
+          <w:sz w:val="24"/>
+          <w:szCs w:val="24"/>
+        </w:rPr>
+        <w:t>”</w:t>
       </w:r>
       <w:r>
         <w:rPr>
@@ -10907,7 +10985,23 @@
           <w:sz w:val="24"/>
           <w:szCs w:val="24"/>
         </w:rPr>
-        <w:t>„picture”</w:t>
+        <w:t>„</w:t>
+      </w:r>
+      <w:r>
+        <w:rPr>
+          <w:rFonts w:ascii="Times New Roman" w:hAnsi="Times New Roman" w:cs="Times New Roman"/>
+          <w:sz w:val="24"/>
+          <w:szCs w:val="24"/>
+        </w:rPr>
+        <w:t>Kép</w:t>
+      </w:r>
+      <w:r>
+        <w:rPr>
+          <w:rFonts w:ascii="Times New Roman" w:hAnsi="Times New Roman" w:cs="Times New Roman"/>
+          <w:sz w:val="24"/>
+          <w:szCs w:val="24"/>
+        </w:rPr>
+        <w:t>”</w:t>
       </w:r>
       <w:r>
         <w:rPr>
@@ -10923,15 +11017,47 @@
           <w:sz w:val="24"/>
           <w:szCs w:val="24"/>
         </w:rPr>
-        <w:t>„point”</w:t>
-      </w:r>
-      <w:r>
-        <w:rPr>
-          <w:rFonts w:ascii="Times New Roman" w:hAnsi="Times New Roman" w:cs="Times New Roman"/>
-          <w:sz w:val="24"/>
-          <w:szCs w:val="24"/>
-        </w:rPr>
-        <w:t xml:space="preserve"> és „active”</w:t>
+        <w:t>„</w:t>
+      </w:r>
+      <w:r>
+        <w:rPr>
+          <w:rFonts w:ascii="Times New Roman" w:hAnsi="Times New Roman" w:cs="Times New Roman"/>
+          <w:sz w:val="24"/>
+          <w:szCs w:val="24"/>
+        </w:rPr>
+        <w:t>Pont</w:t>
+      </w:r>
+      <w:r>
+        <w:rPr>
+          <w:rFonts w:ascii="Times New Roman" w:hAnsi="Times New Roman" w:cs="Times New Roman"/>
+          <w:sz w:val="24"/>
+          <w:szCs w:val="24"/>
+        </w:rPr>
+        <w:t>”</w:t>
+      </w:r>
+      <w:r>
+        <w:rPr>
+          <w:rFonts w:ascii="Times New Roman" w:hAnsi="Times New Roman" w:cs="Times New Roman"/>
+          <w:sz w:val="24"/>
+          <w:szCs w:val="24"/>
+        </w:rPr>
+        <w:t xml:space="preserve"> és „</w:t>
+      </w:r>
+      <w:r>
+        <w:rPr>
+          <w:rFonts w:ascii="Times New Roman" w:hAnsi="Times New Roman" w:cs="Times New Roman"/>
+          <w:sz w:val="24"/>
+          <w:szCs w:val="24"/>
+        </w:rPr>
+        <w:t>Aktív</w:t>
+      </w:r>
+      <w:r>
+        <w:rPr>
+          <w:rFonts w:ascii="Times New Roman" w:hAnsi="Times New Roman" w:cs="Times New Roman"/>
+          <w:sz w:val="24"/>
+          <w:szCs w:val="24"/>
+        </w:rPr>
+        <w:t>”</w:t>
       </w:r>
       <w:r>
         <w:rPr>
@@ -10979,7 +11105,23 @@
           <w:sz w:val="24"/>
           <w:szCs w:val="24"/>
         </w:rPr>
-        <w:t xml:space="preserve">az „id” oszlopban kell megadni a csapathoz tartozó azonosítót, hogy a rendszer tudja, hogy ez már egy meglévő csapat módosítása. Ha egy olyan azonosítót </w:t>
+        <w:t>az „</w:t>
+      </w:r>
+      <w:r>
+        <w:rPr>
+          <w:rFonts w:ascii="Times New Roman" w:hAnsi="Times New Roman" w:cs="Times New Roman"/>
+          <w:sz w:val="24"/>
+          <w:szCs w:val="24"/>
+        </w:rPr>
+        <w:t>Id</w:t>
+      </w:r>
+      <w:r>
+        <w:rPr>
+          <w:rFonts w:ascii="Times New Roman" w:hAnsi="Times New Roman" w:cs="Times New Roman"/>
+          <w:sz w:val="24"/>
+          <w:szCs w:val="24"/>
+        </w:rPr>
+        <w:t xml:space="preserve">” oszlopban kell megadni a csapathoz tartozó azonosítót, hogy a rendszer tudja, hogy ez már egy meglévő csapat módosítása. Ha egy olyan azonosítót </w:t>
       </w:r>
       <w:r>
         <w:rPr>
@@ -11059,7 +11201,23 @@
           <w:sz w:val="24"/>
           <w:szCs w:val="24"/>
         </w:rPr>
-        <w:t xml:space="preserve"> Az „active” oszlopba 0 vagy 1 érték írható. A 0 jelentése, hogy a csapat nem indult az idei bajnokságban, míg az 1 jelentése, hogy igen.</w:t>
+        <w:t xml:space="preserve"> Az „</w:t>
+      </w:r>
+      <w:r>
+        <w:rPr>
+          <w:rFonts w:ascii="Times New Roman" w:hAnsi="Times New Roman" w:cs="Times New Roman"/>
+          <w:sz w:val="24"/>
+          <w:szCs w:val="24"/>
+        </w:rPr>
+        <w:t>Aktív</w:t>
+      </w:r>
+      <w:r>
+        <w:rPr>
+          <w:rFonts w:ascii="Times New Roman" w:hAnsi="Times New Roman" w:cs="Times New Roman"/>
+          <w:sz w:val="24"/>
+          <w:szCs w:val="24"/>
+        </w:rPr>
+        <w:t>” oszlopba 0 vagy 1 érték írható. A 0 jelentése, hogy a csapat nem indult az idei bajnokságban, míg az 1 jelentése, hogy igen.</w:t>
       </w:r>
     </w:p>
     <w:p>
@@ -14619,6 +14777,9 @@
         </w:tc>
       </w:tr>
       <w:tr>
+        <w:trPr>
+          <w:trHeight w:val="434"/>
+        </w:trPr>
         <w:tc>
           <w:tcPr>
             <w:tcW w:w="2881" w:type="dxa"/>
@@ -14707,6 +14868,14 @@
                 <w:szCs w:val="24"/>
               </w:rPr>
             </w:pPr>
+            <w:r>
+              <w:rPr>
+                <w:rFonts w:ascii="Times New Roman" w:hAnsi="Times New Roman" w:cs="Times New Roman"/>
+                <w:sz w:val="24"/>
+                <w:szCs w:val="24"/>
+              </w:rPr>
+              <w:t>winner_team_id</w:t>
+            </w:r>
           </w:p>
         </w:tc>
         <w:tc>
@@ -14723,6 +14892,14 @@
                 <w:szCs w:val="24"/>
               </w:rPr>
             </w:pPr>
+            <w:r>
+              <w:rPr>
+                <w:rFonts w:ascii="Times New Roman" w:hAnsi="Times New Roman" w:cs="Times New Roman"/>
+                <w:sz w:val="24"/>
+                <w:szCs w:val="24"/>
+              </w:rPr>
+              <w:t>bigint(20)</w:t>
+            </w:r>
           </w:p>
         </w:tc>
         <w:tc>
@@ -14739,6 +14916,22 @@
                 <w:szCs w:val="24"/>
               </w:rPr>
             </w:pPr>
+            <w:r>
+              <w:rPr>
+                <w:rFonts w:ascii="Times New Roman" w:hAnsi="Times New Roman" w:cs="Times New Roman"/>
+                <w:sz w:val="24"/>
+                <w:szCs w:val="24"/>
+              </w:rPr>
+              <w:t xml:space="preserve">A </w:t>
+            </w:r>
+            <w:r>
+              <w:rPr>
+                <w:rFonts w:ascii="Times New Roman" w:hAnsi="Times New Roman" w:cs="Times New Roman"/>
+                <w:sz w:val="24"/>
+                <w:szCs w:val="24"/>
+              </w:rPr>
+              <w:t>győztes csapat</w:t>
+            </w:r>
           </w:p>
         </w:tc>
       </w:tr>
@@ -14757,6 +14950,14 @@
                 <w:szCs w:val="24"/>
               </w:rPr>
             </w:pPr>
+            <w:r>
+              <w:rPr>
+                <w:rFonts w:ascii="Times New Roman" w:hAnsi="Times New Roman" w:cs="Times New Roman"/>
+                <w:sz w:val="24"/>
+                <w:szCs w:val="24"/>
+              </w:rPr>
+              <w:t>winner_driver_id</w:t>
+            </w:r>
           </w:p>
         </w:tc>
         <w:tc>
@@ -14773,6 +14974,14 @@
                 <w:szCs w:val="24"/>
               </w:rPr>
             </w:pPr>
+            <w:r>
+              <w:rPr>
+                <w:rFonts w:ascii="Times New Roman" w:hAnsi="Times New Roman" w:cs="Times New Roman"/>
+                <w:sz w:val="24"/>
+                <w:szCs w:val="24"/>
+              </w:rPr>
+              <w:t>bigint(20)</w:t>
+            </w:r>
           </w:p>
         </w:tc>
         <w:tc>
@@ -14789,6 +14998,14 @@
                 <w:szCs w:val="24"/>
               </w:rPr>
             </w:pPr>
+            <w:r>
+              <w:rPr>
+                <w:rFonts w:ascii="Times New Roman" w:hAnsi="Times New Roman" w:cs="Times New Roman"/>
+                <w:sz w:val="24"/>
+                <w:szCs w:val="24"/>
+              </w:rPr>
+              <w:t>A győztes pilóta</w:t>
+            </w:r>
           </w:p>
         </w:tc>
       </w:tr>
@@ -14807,6 +15024,14 @@
                 <w:szCs w:val="24"/>
               </w:rPr>
             </w:pPr>
+            <w:r>
+              <w:rPr>
+                <w:rFonts w:ascii="Times New Roman" w:hAnsi="Times New Roman" w:cs="Times New Roman"/>
+                <w:sz w:val="24"/>
+                <w:szCs w:val="24"/>
+              </w:rPr>
+              <w:t>winner_user_id</w:t>
+            </w:r>
           </w:p>
         </w:tc>
         <w:tc>
@@ -14823,6 +15048,14 @@
                 <w:szCs w:val="24"/>
               </w:rPr>
             </w:pPr>
+            <w:r>
+              <w:rPr>
+                <w:rFonts w:ascii="Times New Roman" w:hAnsi="Times New Roman" w:cs="Times New Roman"/>
+                <w:sz w:val="24"/>
+                <w:szCs w:val="24"/>
+              </w:rPr>
+              <w:t>bigint(20)</w:t>
+            </w:r>
           </w:p>
         </w:tc>
         <w:tc>
@@ -14839,6 +15072,14 @@
                 <w:szCs w:val="24"/>
               </w:rPr>
             </w:pPr>
+            <w:r>
+              <w:rPr>
+                <w:rFonts w:ascii="Times New Roman" w:hAnsi="Times New Roman" w:cs="Times New Roman"/>
+                <w:sz w:val="24"/>
+                <w:szCs w:val="24"/>
+              </w:rPr>
+              <w:t>A győztes felhasználó</w:t>
+            </w:r>
           </w:p>
         </w:tc>
       </w:tr>
@@ -29623,7 +29864,7 @@
             <w:rPr>
               <w:noProof/>
             </w:rPr>
-            <w:t>45</w:t>
+            <w:t>14</w:t>
           </w:r>
         </w:fldSimple>
       </w:p>

</xml_diff>

<commit_message>
tovabbi javitasok, junit torles, helyrehozas
</commit_message>
<xml_diff>
--- a/documents/Dokumentacio (Javított).docx
+++ b/documents/Dokumentacio (Javított).docx
@@ -7122,17 +7122,14 @@
       </w:pPr>
       <w:r>
         <w:rPr>
-          <w:rFonts w:ascii="Times New Roman" w:hAnsi="Times New Roman" w:cs="Times New Roman"/>
           <w:noProof/>
-          <w:sz w:val="24"/>
-          <w:szCs w:val="24"/>
           <w:lang w:eastAsia="hu-HU"/>
         </w:rPr>
         <w:drawing>
           <wp:inline distT="0" distB="0" distL="0" distR="0">
-            <wp:extent cx="5399405" cy="2071370"/>
+            <wp:extent cx="5399405" cy="2056130"/>
             <wp:effectExtent l="19050" t="0" r="0" b="0"/>
-            <wp:docPr id="2" name="Kép 1" descr="Abra1.JPG"/>
+            <wp:docPr id="23" name="Kép 22" descr="abra1.JPG"/>
             <wp:cNvGraphicFramePr>
               <a:graphicFrameLocks xmlns:a="http://schemas.openxmlformats.org/drawingml/2006/main" noChangeAspect="1"/>
             </wp:cNvGraphicFramePr>
@@ -7140,7 +7137,7 @@
               <a:graphicData uri="http://schemas.openxmlformats.org/drawingml/2006/picture">
                 <pic:pic xmlns:pic="http://schemas.openxmlformats.org/drawingml/2006/picture">
                   <pic:nvPicPr>
-                    <pic:cNvPr id="0" name="Abra1.JPG"/>
+                    <pic:cNvPr id="0" name="abra1.JPG"/>
                     <pic:cNvPicPr/>
                   </pic:nvPicPr>
                   <pic:blipFill>
@@ -7152,7 +7149,7 @@
                   <pic:spPr>
                     <a:xfrm>
                       <a:off x="0" y="0"/>
-                      <a:ext cx="5399405" cy="2071370"/>
+                      <a:ext cx="5399405" cy="2056130"/>
                     </a:xfrm>
                     <a:prstGeom prst="rect">
                       <a:avLst/>
@@ -7285,43 +7282,27 @@
           <w:szCs w:val="24"/>
         </w:rPr>
       </w:pPr>
-    </w:p>
-    <w:p>
-      <w:pPr>
-        <w:spacing w:line="360" w:lineRule="auto"/>
-        <w:jc w:val="both"/>
-        <w:rPr>
-          <w:rFonts w:ascii="Times New Roman" w:hAnsi="Times New Roman" w:cs="Times New Roman"/>
-          <w:sz w:val="24"/>
-          <w:szCs w:val="24"/>
-        </w:rPr>
-      </w:pPr>
-      <w:r>
-        <w:rPr>
+      <w:r>
+        <w:rPr>
+          <w:rFonts w:ascii="Times New Roman" w:hAnsi="Times New Roman" w:cs="Times New Roman"/>
           <w:noProof/>
+          <w:sz w:val="24"/>
+          <w:szCs w:val="24"/>
           <w:lang w:eastAsia="hu-HU"/>
         </w:rPr>
         <w:drawing>
-          <wp:anchor distT="0" distB="0" distL="114300" distR="114300" simplePos="0" relativeHeight="251658240" behindDoc="1" locked="0" layoutInCell="1" allowOverlap="1">
+          <wp:anchor distT="0" distB="0" distL="114300" distR="114300" simplePos="0" relativeHeight="251672576" behindDoc="0" locked="0" layoutInCell="1" allowOverlap="1">
             <wp:simplePos x="0" y="0"/>
             <wp:positionH relativeFrom="column">
-              <wp:posOffset>3277235</wp:posOffset>
+              <wp:posOffset>2940685</wp:posOffset>
             </wp:positionH>
             <wp:positionV relativeFrom="paragraph">
-              <wp:posOffset>12065</wp:posOffset>
+              <wp:posOffset>55880</wp:posOffset>
             </wp:positionV>
-            <wp:extent cx="2352675" cy="2700655"/>
-            <wp:effectExtent l="19050" t="0" r="9525" b="0"/>
-            <wp:wrapTight wrapText="bothSides">
-              <wp:wrapPolygon edited="0">
-                <wp:start x="-175" y="0"/>
-                <wp:lineTo x="-175" y="21483"/>
-                <wp:lineTo x="21687" y="21483"/>
-                <wp:lineTo x="21687" y="0"/>
-                <wp:lineTo x="-175" y="0"/>
-              </wp:wrapPolygon>
-            </wp:wrapTight>
-            <wp:docPr id="4" name="Kép 3" descr="Abra3.jpg"/>
+            <wp:extent cx="2673350" cy="2649855"/>
+            <wp:effectExtent l="19050" t="0" r="0" b="0"/>
+            <wp:wrapSquare wrapText="bothSides"/>
+            <wp:docPr id="21" name="Kép 20" descr="abra2.JPG"/>
             <wp:cNvGraphicFramePr>
               <a:graphicFrameLocks xmlns:a="http://schemas.openxmlformats.org/drawingml/2006/main" noChangeAspect="1"/>
             </wp:cNvGraphicFramePr>
@@ -7329,7 +7310,7 @@
               <a:graphicData uri="http://schemas.openxmlformats.org/drawingml/2006/picture">
                 <pic:pic xmlns:pic="http://schemas.openxmlformats.org/drawingml/2006/picture">
                   <pic:nvPicPr>
-                    <pic:cNvPr id="0" name="Abra3.jpg"/>
+                    <pic:cNvPr id="0" name="abra2.JPG"/>
                     <pic:cNvPicPr/>
                   </pic:nvPicPr>
                   <pic:blipFill>
@@ -7341,7 +7322,7 @@
                   <pic:spPr>
                     <a:xfrm>
                       <a:off x="0" y="0"/>
-                      <a:ext cx="2352675" cy="2700655"/>
+                      <a:ext cx="2673350" cy="2649855"/>
                     </a:xfrm>
                     <a:prstGeom prst="rect">
                       <a:avLst/>
@@ -7353,12 +7334,141 @@
           </wp:anchor>
         </w:drawing>
       </w:r>
+    </w:p>
+    <w:p>
+      <w:pPr>
+        <w:spacing w:line="360" w:lineRule="auto"/>
+        <w:jc w:val="both"/>
+        <w:rPr>
+          <w:rFonts w:ascii="Times New Roman" w:hAnsi="Times New Roman" w:cs="Times New Roman"/>
+          <w:sz w:val="24"/>
+          <w:szCs w:val="24"/>
+        </w:rPr>
+      </w:pPr>
+      <w:r>
+        <w:rPr>
+          <w:rFonts w:ascii="Times New Roman" w:hAnsi="Times New Roman" w:cs="Times New Roman"/>
+          <w:sz w:val="24"/>
+          <w:szCs w:val="24"/>
+        </w:rPr>
+        <w:t>Az oldal új látogatóinak lehetősége van az oldalra regisztrálnia</w:t>
+      </w:r>
+      <w:r>
+        <w:rPr>
+          <w:rFonts w:ascii="Times New Roman" w:hAnsi="Times New Roman" w:cs="Times New Roman"/>
+          <w:sz w:val="24"/>
+          <w:szCs w:val="24"/>
+        </w:rPr>
+        <w:t xml:space="preserve">, amit egy regisztrációs űrlap segítségével lehet </w:t>
+      </w:r>
+      <w:r>
+        <w:rPr>
+          <w:rFonts w:ascii="Times New Roman" w:hAnsi="Times New Roman" w:cs="Times New Roman"/>
+          <w:sz w:val="24"/>
+          <w:szCs w:val="24"/>
+        </w:rPr>
+        <w:t>megtenni (</w:t>
+      </w:r>
+      <w:r>
+        <w:rPr>
+          <w:rFonts w:ascii="Times New Roman" w:hAnsi="Times New Roman" w:cs="Times New Roman"/>
+          <w:sz w:val="24"/>
+          <w:szCs w:val="24"/>
+        </w:rPr>
+        <w:t>2</w:t>
+      </w:r>
+      <w:r>
+        <w:rPr>
+          <w:rFonts w:ascii="Times New Roman" w:hAnsi="Times New Roman" w:cs="Times New Roman"/>
+          <w:sz w:val="24"/>
+          <w:szCs w:val="24"/>
+        </w:rPr>
+        <w:t>. ábra</w:t>
+      </w:r>
+      <w:r>
+        <w:rPr>
+          <w:rFonts w:ascii="Times New Roman" w:hAnsi="Times New Roman" w:cs="Times New Roman"/>
+          <w:sz w:val="24"/>
+          <w:szCs w:val="24"/>
+        </w:rPr>
+        <w:t>)</w:t>
+      </w:r>
+      <w:r>
+        <w:rPr>
+          <w:rFonts w:ascii="Times New Roman" w:hAnsi="Times New Roman" w:cs="Times New Roman"/>
+          <w:sz w:val="24"/>
+          <w:szCs w:val="24"/>
+        </w:rPr>
+        <w:t>.</w:t>
+      </w:r>
+    </w:p>
+    <w:p>
+      <w:pPr>
+        <w:spacing w:line="360" w:lineRule="auto"/>
+        <w:jc w:val="both"/>
+        <w:rPr>
+          <w:rFonts w:ascii="Times New Roman" w:hAnsi="Times New Roman" w:cs="Times New Roman"/>
+          <w:sz w:val="24"/>
+          <w:szCs w:val="24"/>
+        </w:rPr>
+      </w:pPr>
+      <w:r>
+        <w:rPr>
+          <w:rFonts w:ascii="Times New Roman" w:hAnsi="Times New Roman" w:cs="Times New Roman"/>
+          <w:sz w:val="24"/>
+          <w:szCs w:val="24"/>
+        </w:rPr>
+        <w:t>A regisztrálás során szükség van</w:t>
+      </w:r>
+      <w:r>
+        <w:rPr>
+          <w:rFonts w:ascii="Times New Roman" w:hAnsi="Times New Roman" w:cs="Times New Roman"/>
+          <w:sz w:val="24"/>
+          <w:szCs w:val="24"/>
+        </w:rPr>
+        <w:t xml:space="preserve"> </w:t>
+      </w:r>
+      <w:r>
+        <w:rPr>
+          <w:rFonts w:ascii="Times New Roman" w:hAnsi="Times New Roman" w:cs="Times New Roman"/>
+          <w:sz w:val="24"/>
+          <w:szCs w:val="24"/>
+        </w:rPr>
+        <w:t xml:space="preserve">egyedi (még nem regisztrált) </w:t>
+      </w:r>
+      <w:r>
+        <w:rPr>
+          <w:rFonts w:ascii="Times New Roman" w:hAnsi="Times New Roman" w:cs="Times New Roman"/>
+          <w:sz w:val="24"/>
+          <w:szCs w:val="24"/>
+        </w:rPr>
+        <w:t>felhasználónév</w:t>
+      </w:r>
+      <w:r>
+        <w:rPr>
+          <w:rFonts w:ascii="Times New Roman" w:hAnsi="Times New Roman" w:cs="Times New Roman"/>
+          <w:sz w:val="24"/>
+          <w:szCs w:val="24"/>
+        </w:rPr>
+        <w:t>re, egyedi e-mail címre és jelszóhoz a bejelentkezéshez.</w:t>
+      </w:r>
+    </w:p>
+    <w:p>
+      <w:pPr>
+        <w:spacing w:line="360" w:lineRule="auto"/>
+        <w:jc w:val="both"/>
+        <w:rPr>
+          <w:rFonts w:ascii="Times New Roman" w:hAnsi="Times New Roman" w:cs="Times New Roman"/>
+          <w:sz w:val="24"/>
+          <w:szCs w:val="24"/>
+        </w:rPr>
+      </w:pPr>
       <w:r>
         <w:rPr>
           <w:noProof/>
         </w:rPr>
         <w:pict>
-          <v:shape id="_x0000_s1026" type="#_x0000_t202" style="position:absolute;left:0;text-align:left;margin-left:270.25pt;margin-top:217.9pt;width:173.1pt;height:.05pt;z-index:251660288;mso-position-horizontal-relative:text;mso-position-vertical-relative:text" wrapcoords="-94 0 -94 20400 21600 20400 21600 0 -94 0" stroked="f">
+          <v:shape id="_x0000_s1026" type="#_x0000_t202" style="position:absolute;left:0;text-align:left;margin-left:250.9pt;margin-top:69.9pt;width:173.1pt;height:23.8pt;z-index:251660288" wrapcoords="-94 0 -94 20400 21600 20400 21600 0 -94 0" stroked="f">
             <v:textbox style="mso-next-textbox:#_x0000_s1026;mso-fit-shape-to-text:t" inset="0,0,0,0">
               <w:txbxContent>
                 <w:p>
@@ -7432,124 +7542,6 @@
           <w:sz w:val="24"/>
           <w:szCs w:val="24"/>
         </w:rPr>
-        <w:t>Az oldal új látogatóinak lehetősége van az oldalra regisztrálnia</w:t>
-      </w:r>
-      <w:r>
-        <w:rPr>
-          <w:rFonts w:ascii="Times New Roman" w:hAnsi="Times New Roman" w:cs="Times New Roman"/>
-          <w:sz w:val="24"/>
-          <w:szCs w:val="24"/>
-        </w:rPr>
-        <w:t xml:space="preserve">, amit egy regisztrációs űrlap segítségével lehet </w:t>
-      </w:r>
-      <w:r>
-        <w:rPr>
-          <w:rFonts w:ascii="Times New Roman" w:hAnsi="Times New Roman" w:cs="Times New Roman"/>
-          <w:sz w:val="24"/>
-          <w:szCs w:val="24"/>
-        </w:rPr>
-        <w:t>megtenni (</w:t>
-      </w:r>
-      <w:r>
-        <w:rPr>
-          <w:rFonts w:ascii="Times New Roman" w:hAnsi="Times New Roman" w:cs="Times New Roman"/>
-          <w:sz w:val="24"/>
-          <w:szCs w:val="24"/>
-        </w:rPr>
-        <w:t>2</w:t>
-      </w:r>
-      <w:r>
-        <w:rPr>
-          <w:rFonts w:ascii="Times New Roman" w:hAnsi="Times New Roman" w:cs="Times New Roman"/>
-          <w:sz w:val="24"/>
-          <w:szCs w:val="24"/>
-        </w:rPr>
-        <w:t>. ábra</w:t>
-      </w:r>
-      <w:r>
-        <w:rPr>
-          <w:rFonts w:ascii="Times New Roman" w:hAnsi="Times New Roman" w:cs="Times New Roman"/>
-          <w:sz w:val="24"/>
-          <w:szCs w:val="24"/>
-        </w:rPr>
-        <w:t>)</w:t>
-      </w:r>
-      <w:r>
-        <w:rPr>
-          <w:rFonts w:ascii="Times New Roman" w:hAnsi="Times New Roman" w:cs="Times New Roman"/>
-          <w:sz w:val="24"/>
-          <w:szCs w:val="24"/>
-        </w:rPr>
-        <w:t>.</w:t>
-      </w:r>
-    </w:p>
-    <w:p>
-      <w:pPr>
-        <w:spacing w:line="360" w:lineRule="auto"/>
-        <w:jc w:val="both"/>
-        <w:rPr>
-          <w:rFonts w:ascii="Times New Roman" w:hAnsi="Times New Roman" w:cs="Times New Roman"/>
-          <w:sz w:val="24"/>
-          <w:szCs w:val="24"/>
-        </w:rPr>
-      </w:pPr>
-      <w:r>
-        <w:rPr>
-          <w:rFonts w:ascii="Times New Roman" w:hAnsi="Times New Roman" w:cs="Times New Roman"/>
-          <w:sz w:val="24"/>
-          <w:szCs w:val="24"/>
-        </w:rPr>
-        <w:t>A regisztrálás során szükség van</w:t>
-      </w:r>
-      <w:r>
-        <w:rPr>
-          <w:rFonts w:ascii="Times New Roman" w:hAnsi="Times New Roman" w:cs="Times New Roman"/>
-          <w:sz w:val="24"/>
-          <w:szCs w:val="24"/>
-        </w:rPr>
-        <w:t xml:space="preserve"> </w:t>
-      </w:r>
-      <w:r>
-        <w:rPr>
-          <w:rFonts w:ascii="Times New Roman" w:hAnsi="Times New Roman" w:cs="Times New Roman"/>
-          <w:sz w:val="24"/>
-          <w:szCs w:val="24"/>
-        </w:rPr>
-        <w:t xml:space="preserve">egyedi (még nem regisztrált) </w:t>
-      </w:r>
-      <w:r>
-        <w:rPr>
-          <w:rFonts w:ascii="Times New Roman" w:hAnsi="Times New Roman" w:cs="Times New Roman"/>
-          <w:sz w:val="24"/>
-          <w:szCs w:val="24"/>
-        </w:rPr>
-        <w:t>felhasználónév</w:t>
-      </w:r>
-      <w:r>
-        <w:rPr>
-          <w:rFonts w:ascii="Times New Roman" w:hAnsi="Times New Roman" w:cs="Times New Roman"/>
-          <w:sz w:val="24"/>
-          <w:szCs w:val="24"/>
-        </w:rPr>
-        <w:t>re, egyedi e-mail címre és jelszóhoz a bejelentkezéshez.</w:t>
-      </w:r>
-    </w:p>
-    <w:p>
-      <w:pPr>
-        <w:spacing w:line="360" w:lineRule="auto"/>
-        <w:jc w:val="both"/>
-        <w:rPr>
-          <w:rFonts w:ascii="Times New Roman" w:hAnsi="Times New Roman" w:cs="Times New Roman"/>
-          <w:sz w:val="24"/>
-          <w:szCs w:val="24"/>
-        </w:rPr>
-      </w:pPr>
-      <w:r>
-        <w:rPr>
-          <w:rFonts w:ascii="Times New Roman" w:hAnsi="Times New Roman" w:cs="Times New Roman"/>
-          <w:sz w:val="24"/>
-          <w:szCs w:val="24"/>
-        </w:rPr>
         <w:t>Ha a felhasználónév vagy e-mail cím már szerepel a rendszerben, akkor a fe</w:t>
       </w:r>
       <w:r>
@@ -7558,7 +7550,7 @@
           <w:sz w:val="24"/>
           <w:szCs w:val="24"/>
         </w:rPr>
-        <w:t xml:space="preserve">lhasználó azonnali visszajelzést kap erről még gépelés közben. Ha a jelszavak nem egyeznek vagy túl rövidek, akkor </w:t>
+        <w:t xml:space="preserve">lhasználó azonnali visszajelzést kap erről még gépelés közben. Ha a jelszavak nem egyeznek vagy </w:t>
       </w:r>
       <w:r>
         <w:rPr>
@@ -7567,7 +7559,7 @@
           <w:szCs w:val="24"/>
         </w:rPr>
         <w:lastRenderedPageBreak/>
-        <w:t>erről is jelzés érkezik.</w:t>
+        <w:t>túl rövidek, akkor erről is jelzés érkezik.</w:t>
       </w:r>
     </w:p>
     <w:p>
@@ -7888,17 +7880,14 @@
       </w:pPr>
       <w:r>
         <w:rPr>
-          <w:rFonts w:ascii="Times New Roman" w:hAnsi="Times New Roman" w:cs="Times New Roman"/>
           <w:noProof/>
-          <w:sz w:val="24"/>
-          <w:szCs w:val="24"/>
           <w:lang w:eastAsia="hu-HU"/>
         </w:rPr>
         <w:drawing>
           <wp:inline distT="0" distB="0" distL="0" distR="0">
-            <wp:extent cx="5399405" cy="1847850"/>
+            <wp:extent cx="5399405" cy="1586230"/>
             <wp:effectExtent l="19050" t="0" r="0" b="0"/>
-            <wp:docPr id="5" name="Kép 2" descr="Abra2.jpg"/>
+            <wp:docPr id="24" name="Kép 23" descr="abra3.JPG"/>
             <wp:cNvGraphicFramePr>
               <a:graphicFrameLocks xmlns:a="http://schemas.openxmlformats.org/drawingml/2006/main" noChangeAspect="1"/>
             </wp:cNvGraphicFramePr>
@@ -7906,7 +7895,7 @@
               <a:graphicData uri="http://schemas.openxmlformats.org/drawingml/2006/picture">
                 <pic:pic xmlns:pic="http://schemas.openxmlformats.org/drawingml/2006/picture">
                   <pic:nvPicPr>
-                    <pic:cNvPr id="0" name="Abra2.jpg"/>
+                    <pic:cNvPr id="0" name="abra3.JPG"/>
                     <pic:cNvPicPr/>
                   </pic:nvPicPr>
                   <pic:blipFill>
@@ -7918,7 +7907,7 @@
                   <pic:spPr>
                     <a:xfrm>
                       <a:off x="0" y="0"/>
-                      <a:ext cx="5399405" cy="1847850"/>
+                      <a:ext cx="5399405" cy="1586230"/>
                     </a:xfrm>
                     <a:prstGeom prst="rect">
                       <a:avLst/>
@@ -28858,7 +28847,15 @@
           <w:sz w:val="24"/>
           <w:szCs w:val="24"/>
         </w:rPr>
-        <w:t xml:space="preserve">webtechnológiák segítségével fejleszthetőek és </w:t>
+        <w:t>web technológiák</w:t>
+      </w:r>
+      <w:r>
+        <w:rPr>
+          <w:rFonts w:ascii="Times New Roman" w:hAnsi="Times New Roman" w:cs="Times New Roman"/>
+          <w:sz w:val="24"/>
+          <w:szCs w:val="24"/>
+        </w:rPr>
+        <w:t xml:space="preserve"> segítségével fejleszthetőek és </w:t>
       </w:r>
       <w:r>
         <w:rPr>
@@ -28946,65 +28943,7 @@
           <w:sz w:val="24"/>
           <w:szCs w:val="24"/>
         </w:rPr>
-        <w:t>. Elég megírnunk</w:t>
-      </w:r>
-      <w:r>
-        <w:rPr>
-          <w:rFonts w:ascii="Times New Roman" w:hAnsi="Times New Roman" w:cs="Times New Roman"/>
-          <w:sz w:val="24"/>
-          <w:szCs w:val="24"/>
-        </w:rPr>
-        <w:t xml:space="preserve"> </w:t>
-      </w:r>
-      <w:r>
-        <w:rPr>
-          <w:rFonts w:ascii="Times New Roman" w:hAnsi="Times New Roman" w:cs="Times New Roman"/>
-          <w:sz w:val="24"/>
-          <w:szCs w:val="24"/>
-        </w:rPr>
-        <w:lastRenderedPageBreak/>
-        <w:t>az alkalmazást</w:t>
-      </w:r>
-      <w:r>
-        <w:rPr>
-          <w:rFonts w:ascii="Times New Roman" w:hAnsi="Times New Roman" w:cs="Times New Roman"/>
-          <w:sz w:val="24"/>
-          <w:szCs w:val="24"/>
-        </w:rPr>
-        <w:t xml:space="preserve"> HTML</w:t>
-      </w:r>
-      <w:r>
-        <w:rPr>
-          <w:rFonts w:ascii="Times New Roman" w:hAnsi="Times New Roman" w:cs="Times New Roman"/>
-          <w:sz w:val="24"/>
-          <w:szCs w:val="24"/>
-        </w:rPr>
-        <w:t>,</w:t>
-      </w:r>
-      <w:r>
-        <w:rPr>
-          <w:rFonts w:ascii="Times New Roman" w:hAnsi="Times New Roman" w:cs="Times New Roman"/>
-          <w:sz w:val="24"/>
-          <w:szCs w:val="24"/>
-        </w:rPr>
-        <w:t>JS segítségével majd</w:t>
-      </w:r>
-      <w:r>
-        <w:rPr>
-          <w:rFonts w:ascii="Times New Roman" w:hAnsi="Times New Roman" w:cs="Times New Roman"/>
-          <w:sz w:val="24"/>
-          <w:szCs w:val="24"/>
-        </w:rPr>
-        <w:t xml:space="preserve"> generálnunk belőle egy natív alkalmazást pl a Cordova segítségével.</w:t>
-      </w:r>
-      <w:r>
-        <w:rPr>
-          <w:rFonts w:ascii="Times New Roman" w:hAnsi="Times New Roman" w:cs="Times New Roman"/>
-          <w:b/>
-          <w:sz w:val="24"/>
-          <w:szCs w:val="24"/>
-        </w:rPr>
-        <w:br w:type="page"/>
+        <w:t xml:space="preserve">. </w:t>
       </w:r>
     </w:p>
     <w:p>
@@ -29864,7 +29803,7 @@
             <w:rPr>
               <w:noProof/>
             </w:rPr>
-            <w:t>14</w:t>
+            <w:t>9</w:t>
           </w:r>
         </w:fldSimple>
       </w:p>

</xml_diff>